<commit_message>
Completed the UML. The link is in the doc. Since you are going to fix up some code please edit the Assignment 7.docx file on wether the Tetris game actually worked perfectly in the end or not. Like we gotta add a paragraph on what works and what doesn't. After that simply submit.
</commit_message>
<xml_diff>
--- a/Tetris2P/Assignment 7.docx
+++ b/Tetris2P/Assignment 7.docx
@@ -1,6 +1,6 @@
 
 <file path=word/document.xml><?xml version="1.0" encoding="utf-8"?>
-<w:document xmlns:wpc="http://schemas.microsoft.com/office/word/2010/wordprocessingCanvas" xmlns:mc="http://schemas.openxmlformats.org/markup-compatibility/2006" xmlns:o="urn:schemas-microsoft-com:office:office" xmlns:r="http://schemas.openxmlformats.org/officeDocument/2006/relationships" xmlns:m="http://schemas.openxmlformats.org/officeDocument/2006/math" xmlns:v="urn:schemas-microsoft-com:vml" xmlns:wp14="http://schemas.microsoft.com/office/word/2010/wordprocessingDrawing" xmlns:wp="http://schemas.openxmlformats.org/drawingml/2006/wordprocessingDrawing" xmlns:w10="urn:schemas-microsoft-com:office:word" xmlns:w="http://schemas.openxmlformats.org/wordprocessingml/2006/main" xmlns:w14="http://schemas.microsoft.com/office/word/2010/wordml" xmlns:wpg="http://schemas.microsoft.com/office/word/2010/wordprocessingGroup" xmlns:wpi="http://schemas.microsoft.com/office/word/2010/wordprocessingInk" xmlns:wne="http://schemas.microsoft.com/office/word/2006/wordml" xmlns:wps="http://schemas.microsoft.com/office/word/2010/wordprocessingShape" mc:Ignorable="w14 wp14">
+<w:document xmlns:wpc="http://schemas.microsoft.com/office/word/2010/wordprocessingCanvas" xmlns:mo="http://schemas.microsoft.com/office/mac/office/2008/main" xmlns:mc="http://schemas.openxmlformats.org/markup-compatibility/2006" xmlns:mv="urn:schemas-microsoft-com:mac:vml" xmlns:o="urn:schemas-microsoft-com:office:office" xmlns:r="http://schemas.openxmlformats.org/officeDocument/2006/relationships" xmlns:m="http://schemas.openxmlformats.org/officeDocument/2006/math" xmlns:v="urn:schemas-microsoft-com:vml" xmlns:wp14="http://schemas.microsoft.com/office/word/2010/wordprocessingDrawing" xmlns:wp="http://schemas.openxmlformats.org/drawingml/2006/wordprocessingDrawing" xmlns:w10="urn:schemas-microsoft-com:office:word" xmlns:w="http://schemas.openxmlformats.org/wordprocessingml/2006/main" xmlns:w14="http://schemas.microsoft.com/office/word/2010/wordml" xmlns:wpg="http://schemas.microsoft.com/office/word/2010/wordprocessingGroup" xmlns:wpi="http://schemas.microsoft.com/office/word/2010/wordprocessingInk" xmlns:wne="http://schemas.microsoft.com/office/word/2006/wordml" xmlns:wps="http://schemas.microsoft.com/office/word/2010/wordprocessingShape" mc:Ignorable="w14 wp14">
   <w:body>
     <w:p>
       <w:pPr>
@@ -1485,8 +1485,6 @@
         </w:rPr>
         <w:t>.</w:t>
       </w:r>
-      <w:bookmarkStart w:id="0" w:name="_GoBack"/>
-      <w:bookmarkEnd w:id="0"/>
     </w:p>
     <w:p>
       <w:pPr>
@@ -1548,6 +1546,78 @@
         </w:rPr>
         <w:t>Server:</w:t>
       </w:r>
+      <w:r>
+        <w:rPr>
+          <w:b/>
+          <w:sz w:val="24"/>
+          <w:szCs w:val="24"/>
+        </w:rPr>
+        <w:t xml:space="preserve"> </w:t>
+      </w:r>
+      <w:r>
+        <w:rPr>
+          <w:sz w:val="24"/>
+          <w:szCs w:val="24"/>
+        </w:rPr>
+        <w:t xml:space="preserve">‘/status’ </w:t>
+      </w:r>
+      <w:r>
+        <w:rPr>
+          <w:sz w:val="24"/>
+          <w:szCs w:val="24"/>
+        </w:rPr>
+        <w:t>–</w:t>
+      </w:r>
+      <w:r>
+        <w:rPr>
+          <w:sz w:val="24"/>
+          <w:szCs w:val="24"/>
+        </w:rPr>
+        <w:t xml:space="preserve"> </w:t>
+      </w:r>
+      <w:r>
+        <w:rPr>
+          <w:sz w:val="24"/>
+          <w:szCs w:val="24"/>
+        </w:rPr>
+        <w:t>Displays the port number and hostname of the server.</w:t>
+      </w:r>
+      <w:r>
+        <w:rPr>
+          <w:sz w:val="24"/>
+          <w:szCs w:val="24"/>
+        </w:rPr>
+        <w:t xml:space="preserve"> </w:t>
+      </w:r>
+    </w:p>
+    <w:p>
+      <w:pPr>
+        <w:spacing w:after="0" w:line="23" w:lineRule="atLeast"/>
+        <w:rPr>
+          <w:sz w:val="24"/>
+          <w:szCs w:val="24"/>
+        </w:rPr>
+      </w:pPr>
+    </w:p>
+    <w:p>
+      <w:pPr>
+        <w:spacing w:after="0" w:line="23" w:lineRule="atLeast"/>
+        <w:rPr>
+          <w:b/>
+          <w:sz w:val="24"/>
+          <w:szCs w:val="24"/>
+          <w:u w:val="single"/>
+        </w:rPr>
+      </w:pPr>
+      <w:r>
+        <w:rPr>
+          <w:b/>
+          <w:sz w:val="24"/>
+          <w:szCs w:val="24"/>
+          <w:u w:val="single"/>
+        </w:rPr>
+        <w:t>New UML</w:t>
+      </w:r>
     </w:p>
     <w:p>
       <w:pPr>
@@ -1560,76 +1630,42 @@
       </w:pPr>
       <w:r>
         <w:rPr>
-          <w:sz w:val="24"/>
-          <w:szCs w:val="24"/>
-        </w:rPr>
-        <w:t xml:space="preserve">‘/status’ </w:t>
-      </w:r>
-      <w:r>
-        <w:rPr>
-          <w:sz w:val="24"/>
-          <w:szCs w:val="24"/>
-        </w:rPr>
-        <w:t>–</w:t>
-      </w:r>
-      <w:r>
-        <w:rPr>
-          <w:sz w:val="24"/>
-          <w:szCs w:val="24"/>
-        </w:rPr>
-        <w:t xml:space="preserve"> </w:t>
-      </w:r>
-      <w:r>
-        <w:rPr>
-          <w:sz w:val="24"/>
-          <w:szCs w:val="24"/>
-        </w:rPr>
-        <w:t>Displays the port number and hostname of the server.</w:t>
-      </w:r>
-      <w:r>
-        <w:rPr>
-          <w:sz w:val="24"/>
-          <w:szCs w:val="24"/>
-        </w:rPr>
-        <w:t xml:space="preserve"> </w:t>
-      </w:r>
-    </w:p>
-    <w:p>
-      <w:pPr>
-        <w:spacing w:after="0" w:line="23" w:lineRule="atLeast"/>
-        <w:rPr>
-          <w:sz w:val="24"/>
-          <w:szCs w:val="24"/>
-        </w:rPr>
-      </w:pPr>
-    </w:p>
-    <w:p>
-      <w:pPr>
-        <w:spacing w:after="0" w:line="23" w:lineRule="atLeast"/>
-        <w:rPr>
           <w:b/>
           <w:sz w:val="24"/>
           <w:szCs w:val="24"/>
         </w:rPr>
-      </w:pPr>
-      <w:r>
-        <w:rPr>
-          <w:b/>
-          <w:sz w:val="24"/>
-          <w:szCs w:val="24"/>
-        </w:rPr>
-        <w:t>New UML</w:t>
-      </w:r>
-    </w:p>
-    <w:p>
-      <w:pPr>
-        <w:spacing w:after="0" w:line="23" w:lineRule="atLeast"/>
-        <w:ind w:left="720"/>
-        <w:rPr>
-          <w:sz w:val="24"/>
-          <w:szCs w:val="24"/>
-        </w:rPr>
-      </w:pPr>
+        <w:t>Link</w:t>
+      </w:r>
+      <w:r>
+        <w:rPr>
+          <w:sz w:val="24"/>
+          <w:szCs w:val="24"/>
+        </w:rPr>
+        <w:t xml:space="preserve">: </w:t>
+      </w:r>
+      <w:r>
+        <w:rPr>
+          <w:sz w:val="24"/>
+          <w:szCs w:val="24"/>
+        </w:rPr>
+        <w:t>http://cruise.site.uottawa.ca/umpleonline/umple.php</w:t>
+      </w:r>
+      <w:proofErr w:type="gramStart"/>
+      <w:r>
+        <w:rPr>
+          <w:sz w:val="24"/>
+          <w:szCs w:val="24"/>
+        </w:rPr>
+        <w:t>?model</w:t>
+      </w:r>
+      <w:proofErr w:type="gramEnd"/>
+      <w:r>
+        <w:rPr>
+          <w:sz w:val="24"/>
+          <w:szCs w:val="24"/>
+        </w:rPr>
+        <w:t>=121104934711</w:t>
+      </w:r>
     </w:p>
     <w:p>
       <w:pPr>
@@ -1643,17 +1679,17 @@
       </w:pPr>
       <w:r>
         <w:rPr>
-          <w:rFonts w:cstheme="minorHAnsi"/>
+          <w:rFonts w:ascii="MinionPro-Bold" w:hAnsi="MinionPro-Bold" w:cs="MinionPro-Bold"/>
+          <w:b/>
+          <w:bCs/>
           <w:noProof/>
-          <w:sz w:val="24"/>
-          <w:szCs w:val="24"/>
-          <w:lang w:val="fr-CA" w:eastAsia="fr-CA"/>
+          <w:lang w:val="en-US"/>
         </w:rPr>
         <w:drawing>
-          <wp:inline distT="0" distB="0" distL="0" distR="0" wp14:anchorId="7BDDD56A" wp14:editId="5BCB90E9">
-            <wp:extent cx="5478780" cy="3750857"/>
-            <wp:effectExtent l="0" t="0" r="7620" b="2540"/>
-            <wp:docPr id="1" name="Picture 1"/>
+          <wp:inline distT="0" distB="0" distL="0" distR="0" wp14:anchorId="2B274652" wp14:editId="5A34D45D">
+            <wp:extent cx="5448053" cy="4318000"/>
+            <wp:effectExtent l="0" t="0" r="0" b="0"/>
+            <wp:docPr id="2" name="Picture 1"/>
             <wp:cNvGraphicFramePr>
               <a:graphicFrameLocks xmlns:a="http://schemas.openxmlformats.org/drawingml/2006/main" noChangeAspect="1"/>
             </wp:cNvGraphicFramePr>
@@ -1682,7 +1718,7 @@
                   <pic:spPr bwMode="auto">
                     <a:xfrm>
                       <a:off x="0" y="0"/>
-                      <a:ext cx="5478780" cy="3750857"/>
+                      <a:ext cx="5450242" cy="4319735"/>
                     </a:xfrm>
                     <a:prstGeom prst="rect">
                       <a:avLst/>
@@ -1708,6 +1744,8 @@
           <w:szCs w:val="24"/>
         </w:rPr>
       </w:pPr>
+      <w:bookmarkStart w:id="0" w:name="_GoBack"/>
+      <w:bookmarkEnd w:id="0"/>
     </w:p>
     <w:sectPr>
       <w:pgSz w:w="12240" w:h="15840"/>
@@ -1720,7 +1758,7 @@
 </file>
 
 <file path=word/endnotes.xml><?xml version="1.0" encoding="utf-8"?>
-<w:endnotes xmlns:wpc="http://schemas.microsoft.com/office/word/2010/wordprocessingCanvas" xmlns:mc="http://schemas.openxmlformats.org/markup-compatibility/2006" xmlns:o="urn:schemas-microsoft-com:office:office" xmlns:r="http://schemas.openxmlformats.org/officeDocument/2006/relationships" xmlns:m="http://schemas.openxmlformats.org/officeDocument/2006/math" xmlns:v="urn:schemas-microsoft-com:vml" xmlns:wp14="http://schemas.microsoft.com/office/word/2010/wordprocessingDrawing" xmlns:wp="http://schemas.openxmlformats.org/drawingml/2006/wordprocessingDrawing" xmlns:w10="urn:schemas-microsoft-com:office:word" xmlns:w="http://schemas.openxmlformats.org/wordprocessingml/2006/main" xmlns:w14="http://schemas.microsoft.com/office/word/2010/wordml" xmlns:wpg="http://schemas.microsoft.com/office/word/2010/wordprocessingGroup" xmlns:wpi="http://schemas.microsoft.com/office/word/2010/wordprocessingInk" xmlns:wne="http://schemas.microsoft.com/office/word/2006/wordml" xmlns:wps="http://schemas.microsoft.com/office/word/2010/wordprocessingShape" mc:Ignorable="w14 wp14">
+<w:endnotes xmlns:wpc="http://schemas.microsoft.com/office/word/2010/wordprocessingCanvas" xmlns:mo="http://schemas.microsoft.com/office/mac/office/2008/main" xmlns:mc="http://schemas.openxmlformats.org/markup-compatibility/2006" xmlns:mv="urn:schemas-microsoft-com:mac:vml" xmlns:o="urn:schemas-microsoft-com:office:office" xmlns:r="http://schemas.openxmlformats.org/officeDocument/2006/relationships" xmlns:m="http://schemas.openxmlformats.org/officeDocument/2006/math" xmlns:v="urn:schemas-microsoft-com:vml" xmlns:wp14="http://schemas.microsoft.com/office/word/2010/wordprocessingDrawing" xmlns:wp="http://schemas.openxmlformats.org/drawingml/2006/wordprocessingDrawing" xmlns:w10="urn:schemas-microsoft-com:office:word" xmlns:w="http://schemas.openxmlformats.org/wordprocessingml/2006/main" xmlns:w14="http://schemas.microsoft.com/office/word/2010/wordml" xmlns:wpg="http://schemas.microsoft.com/office/word/2010/wordprocessingGroup" xmlns:wpi="http://schemas.microsoft.com/office/word/2010/wordprocessingInk" xmlns:wne="http://schemas.microsoft.com/office/word/2006/wordml" xmlns:wps="http://schemas.microsoft.com/office/word/2010/wordprocessingShape" mc:Ignorable="w14 wp14">
   <w:endnote w:type="separator" w:id="-1">
     <w:p>
       <w:pPr>
@@ -1745,7 +1783,7 @@
 </file>
 
 <file path=word/footnotes.xml><?xml version="1.0" encoding="utf-8"?>
-<w:footnotes xmlns:wpc="http://schemas.microsoft.com/office/word/2010/wordprocessingCanvas" xmlns:mc="http://schemas.openxmlformats.org/markup-compatibility/2006" xmlns:o="urn:schemas-microsoft-com:office:office" xmlns:r="http://schemas.openxmlformats.org/officeDocument/2006/relationships" xmlns:m="http://schemas.openxmlformats.org/officeDocument/2006/math" xmlns:v="urn:schemas-microsoft-com:vml" xmlns:wp14="http://schemas.microsoft.com/office/word/2010/wordprocessingDrawing" xmlns:wp="http://schemas.openxmlformats.org/drawingml/2006/wordprocessingDrawing" xmlns:w10="urn:schemas-microsoft-com:office:word" xmlns:w="http://schemas.openxmlformats.org/wordprocessingml/2006/main" xmlns:w14="http://schemas.microsoft.com/office/word/2010/wordml" xmlns:wpg="http://schemas.microsoft.com/office/word/2010/wordprocessingGroup" xmlns:wpi="http://schemas.microsoft.com/office/word/2010/wordprocessingInk" xmlns:wne="http://schemas.microsoft.com/office/word/2006/wordml" xmlns:wps="http://schemas.microsoft.com/office/word/2010/wordprocessingShape" mc:Ignorable="w14 wp14">
+<w:footnotes xmlns:wpc="http://schemas.microsoft.com/office/word/2010/wordprocessingCanvas" xmlns:mo="http://schemas.microsoft.com/office/mac/office/2008/main" xmlns:mc="http://schemas.openxmlformats.org/markup-compatibility/2006" xmlns:mv="urn:schemas-microsoft-com:mac:vml" xmlns:o="urn:schemas-microsoft-com:office:office" xmlns:r="http://schemas.openxmlformats.org/officeDocument/2006/relationships" xmlns:m="http://schemas.openxmlformats.org/officeDocument/2006/math" xmlns:v="urn:schemas-microsoft-com:vml" xmlns:wp14="http://schemas.microsoft.com/office/word/2010/wordprocessingDrawing" xmlns:wp="http://schemas.openxmlformats.org/drawingml/2006/wordprocessingDrawing" xmlns:w10="urn:schemas-microsoft-com:office:word" xmlns:w="http://schemas.openxmlformats.org/wordprocessingml/2006/main" xmlns:w14="http://schemas.microsoft.com/office/word/2010/wordml" xmlns:wpg="http://schemas.microsoft.com/office/word/2010/wordprocessingGroup" xmlns:wpi="http://schemas.microsoft.com/office/word/2010/wordprocessingInk" xmlns:wne="http://schemas.microsoft.com/office/word/2006/wordml" xmlns:wps="http://schemas.microsoft.com/office/word/2010/wordprocessingShape" mc:Ignorable="w14 wp14">
   <w:footnote w:type="separator" w:id="-1">
     <w:p>
       <w:pPr>
@@ -1770,7 +1808,7 @@
 </file>
 
 <file path=word/numbering.xml><?xml version="1.0" encoding="utf-8"?>
-<w:numbering xmlns:wpc="http://schemas.microsoft.com/office/word/2010/wordprocessingCanvas" xmlns:mc="http://schemas.openxmlformats.org/markup-compatibility/2006" xmlns:o="urn:schemas-microsoft-com:office:office" xmlns:r="http://schemas.openxmlformats.org/officeDocument/2006/relationships" xmlns:m="http://schemas.openxmlformats.org/officeDocument/2006/math" xmlns:v="urn:schemas-microsoft-com:vml" xmlns:wp14="http://schemas.microsoft.com/office/word/2010/wordprocessingDrawing" xmlns:wp="http://schemas.openxmlformats.org/drawingml/2006/wordprocessingDrawing" xmlns:w10="urn:schemas-microsoft-com:office:word" xmlns:w="http://schemas.openxmlformats.org/wordprocessingml/2006/main" xmlns:w14="http://schemas.microsoft.com/office/word/2010/wordml" xmlns:wpg="http://schemas.microsoft.com/office/word/2010/wordprocessingGroup" xmlns:wpi="http://schemas.microsoft.com/office/word/2010/wordprocessingInk" xmlns:wne="http://schemas.microsoft.com/office/word/2006/wordml" xmlns:wps="http://schemas.microsoft.com/office/word/2010/wordprocessingShape" mc:Ignorable="w14 wp14">
+<w:numbering xmlns:wpc="http://schemas.microsoft.com/office/word/2010/wordprocessingCanvas" xmlns:mo="http://schemas.microsoft.com/office/mac/office/2008/main" xmlns:mc="http://schemas.openxmlformats.org/markup-compatibility/2006" xmlns:mv="urn:schemas-microsoft-com:mac:vml" xmlns:o="urn:schemas-microsoft-com:office:office" xmlns:r="http://schemas.openxmlformats.org/officeDocument/2006/relationships" xmlns:m="http://schemas.openxmlformats.org/officeDocument/2006/math" xmlns:v="urn:schemas-microsoft-com:vml" xmlns:wp14="http://schemas.microsoft.com/office/word/2010/wordprocessingDrawing" xmlns:wp="http://schemas.openxmlformats.org/drawingml/2006/wordprocessingDrawing" xmlns:w10="urn:schemas-microsoft-com:office:word" xmlns:w="http://schemas.openxmlformats.org/wordprocessingml/2006/main" xmlns:w14="http://schemas.microsoft.com/office/word/2010/wordml" xmlns:wpg="http://schemas.microsoft.com/office/word/2010/wordprocessingGroup" xmlns:wpi="http://schemas.microsoft.com/office/word/2010/wordprocessingInk" xmlns:wne="http://schemas.microsoft.com/office/word/2006/wordml" xmlns:wps="http://schemas.microsoft.com/office/word/2010/wordprocessingShape" mc:Ignorable="w14 wp14">
   <w:abstractNum w:abstractNumId="0">
     <w:nsid w:val="04F25FF7"/>
     <w:multiLevelType w:val="hybridMultilevel"/>
@@ -2900,7 +2938,7 @@
       </w:pPr>
     </w:pPrDefault>
   </w:docDefaults>
-  <w:latentStyles w:defLockedState="0" w:defUIPriority="99" w:defSemiHidden="1" w:defUnhideWhenUsed="1" w:defQFormat="0" w:count="267">
+  <w:latentStyles w:defLockedState="0" w:defUIPriority="99" w:defSemiHidden="1" w:defUnhideWhenUsed="1" w:defQFormat="0" w:count="276">
     <w:lsdException w:name="Normal" w:semiHidden="0" w:uiPriority="0" w:unhideWhenUsed="0" w:qFormat="1"/>
     <w:lsdException w:name="heading 1" w:semiHidden="0" w:uiPriority="9" w:unhideWhenUsed="0" w:qFormat="1"/>
     <w:lsdException w:name="heading 2" w:uiPriority="9" w:qFormat="1"/>
@@ -3185,7 +3223,7 @@
 </file>
 
 <file path=word/stylesWithEffects.xml><?xml version="1.0" encoding="utf-8"?>
-<w:styles xmlns:wpc="http://schemas.microsoft.com/office/word/2010/wordprocessingCanvas" xmlns:mc="http://schemas.openxmlformats.org/markup-compatibility/2006" xmlns:o="urn:schemas-microsoft-com:office:office" xmlns:r="http://schemas.openxmlformats.org/officeDocument/2006/relationships" xmlns:m="http://schemas.openxmlformats.org/officeDocument/2006/math" xmlns:v="urn:schemas-microsoft-com:vml" xmlns:wp14="http://schemas.microsoft.com/office/word/2010/wordprocessingDrawing" xmlns:wp="http://schemas.openxmlformats.org/drawingml/2006/wordprocessingDrawing" xmlns:w10="urn:schemas-microsoft-com:office:word" xmlns:w="http://schemas.openxmlformats.org/wordprocessingml/2006/main" xmlns:w14="http://schemas.microsoft.com/office/word/2010/wordml" xmlns:wpg="http://schemas.microsoft.com/office/word/2010/wordprocessingGroup" xmlns:wpi="http://schemas.microsoft.com/office/word/2010/wordprocessingInk" xmlns:wne="http://schemas.microsoft.com/office/word/2006/wordml" xmlns:wps="http://schemas.microsoft.com/office/word/2010/wordprocessingShape" mc:Ignorable="w14 wp14">
+<w:styles xmlns:wpc="http://schemas.microsoft.com/office/word/2010/wordprocessingCanvas" xmlns:mo="http://schemas.microsoft.com/office/mac/office/2008/main" xmlns:mc="http://schemas.openxmlformats.org/markup-compatibility/2006" xmlns:mv="urn:schemas-microsoft-com:mac:vml" xmlns:o="urn:schemas-microsoft-com:office:office" xmlns:r="http://schemas.openxmlformats.org/officeDocument/2006/relationships" xmlns:m="http://schemas.openxmlformats.org/officeDocument/2006/math" xmlns:v="urn:schemas-microsoft-com:vml" xmlns:wp14="http://schemas.microsoft.com/office/word/2010/wordprocessingDrawing" xmlns:wp="http://schemas.openxmlformats.org/drawingml/2006/wordprocessingDrawing" xmlns:w10="urn:schemas-microsoft-com:office:word" xmlns:w="http://schemas.openxmlformats.org/wordprocessingml/2006/main" xmlns:w14="http://schemas.microsoft.com/office/word/2010/wordml" xmlns:wpg="http://schemas.microsoft.com/office/word/2010/wordprocessingGroup" xmlns:wpi="http://schemas.microsoft.com/office/word/2010/wordprocessingInk" xmlns:wne="http://schemas.microsoft.com/office/word/2006/wordml" xmlns:wps="http://schemas.microsoft.com/office/word/2010/wordprocessingShape" mc:Ignorable="w14 wp14">
   <w:docDefaults>
     <w:rPrDefault>
       <w:rPr>
@@ -3201,7 +3239,7 @@
       </w:pPr>
     </w:pPrDefault>
   </w:docDefaults>
-  <w:latentStyles w:defLockedState="0" w:defUIPriority="99" w:defSemiHidden="1" w:defUnhideWhenUsed="1" w:defQFormat="0" w:count="267">
+  <w:latentStyles w:defLockedState="0" w:defUIPriority="99" w:defSemiHidden="1" w:defUnhideWhenUsed="1" w:defQFormat="0" w:count="276">
     <w:lsdException w:name="Normal" w:semiHidden="0" w:uiPriority="0" w:unhideWhenUsed="0" w:qFormat="1"/>
     <w:lsdException w:name="heading 1" w:semiHidden="0" w:uiPriority="9" w:unhideWhenUsed="0" w:qFormat="1"/>
     <w:lsdException w:name="heading 2" w:uiPriority="9" w:qFormat="1"/>

</xml_diff>